<commit_message>
Circle Language Spec: Commands: Merge Recursion article content into the Command Redirection article.
</commit_message>
<xml_diff>
--- a/1.1. Circle Language Spec/06. Commands/06. Command Redirection.docx
+++ b/1.1. Circle Language Spec/06. Commands/06. Command Redirection.docx
@@ -2010,10 +2010,1014 @@
     </w:p>
     <w:p>
       <w:pPr>
+        <w:pStyle w:val="Heading3"/>
+      </w:pPr>
+      <w:r>
+        <w:t>Recursion</w:t>
+      </w:r>
+    </w:p>
+    <w:p>
+      <w:pPr>
+        <w:pStyle w:val="Heading4"/>
+      </w:pPr>
+      <w:r>
+        <w:t>Concept</w:t>
+      </w:r>
+    </w:p>
+    <w:p>
+      <w:r>
+        <w:t>Recursion in commands happens when a command contains a call to the same command definition again.</w:t>
+      </w:r>
+    </w:p>
+    <w:p>
+      <w:pPr>
+        <w:pStyle w:val="Spacing"/>
+      </w:pPr>
+    </w:p>
+    <w:p>
+      <w:r>
+        <w:t>It can also occur when one command calls another command and the other command potentially calls the first command again.</w:t>
+      </w:r>
+    </w:p>
+    <w:p>
+      <w:pPr>
+        <w:pStyle w:val="Spacing"/>
+      </w:pPr>
+    </w:p>
+    <w:p>
+      <w:r>
+        <w:t>In fact, in any string of commands, that somewhere along the line calls the first command again, all the commands in the string are called recursive.</w:t>
+      </w:r>
+    </w:p>
+    <w:p>
+      <w:pPr>
+        <w:pStyle w:val="Spacing"/>
+      </w:pPr>
+    </w:p>
+    <w:p>
+      <w:r>
+        <w:t xml:space="preserve">The </w:t>
+      </w:r>
+      <w:r>
+        <w:rPr>
+          <w:i/>
+        </w:rPr>
+        <w:t xml:space="preserve">point </w:t>
+      </w:r>
+      <w:r>
+        <w:t>of recursive execution is that it is not endlessly recursive after all. At some point, a potential execution should not be executed, in order to exit the seemingly endless recursion.</w:t>
+      </w:r>
+    </w:p>
+    <w:p>
+      <w:pPr>
+        <w:pStyle w:val="Spacing"/>
+      </w:pPr>
+    </w:p>
+    <w:p>
+      <w:r>
+        <w:t>The problem with endless recursion is solved, by the fact, that private contents of an executable object are only created just before it is actually going to execute.</w:t>
+      </w:r>
+    </w:p>
+    <w:p>
+      <w:pPr>
+        <w:pStyle w:val="Spacing"/>
+      </w:pPr>
+    </w:p>
+    <w:p>
+      <w:r>
+        <w:t>When a command definition contains a call to the same command definition, then the call does not contain any private content yet, because it is not executing yet.</w:t>
+      </w:r>
+    </w:p>
+    <w:p>
+      <w:pPr>
+        <w:pStyle w:val="Spacing"/>
+      </w:pPr>
+    </w:p>
+    <w:p>
+      <w:r>
+        <w:t>When a command call contains a call to the same command definition, then the call also does not contain any private content yet, before it executes.</w:t>
+      </w:r>
+    </w:p>
+    <w:p>
+      <w:pPr>
+        <w:pStyle w:val="Spacing"/>
+      </w:pPr>
+    </w:p>
+    <w:p>
+      <w:r>
+        <w:t>Only when the call actually executes, you can see private contents inside the recursive call. So only when recursive calls are actually busy executing, this recursive repetition is present in the system.</w:t>
+      </w:r>
+    </w:p>
+    <w:p>
+      <w:pPr>
+        <w:pStyle w:val="Spacing"/>
+      </w:pPr>
+    </w:p>
+    <w:p>
+      <w:r>
+        <w:t>So only creating private content just before a command actually executes solves the problem of endless recursion.</w:t>
+      </w:r>
+    </w:p>
+    <w:p>
+      <w:pPr>
+        <w:pStyle w:val="Heading4"/>
+      </w:pPr>
+      <w:r>
+        <w:t>In a Diagram</w:t>
+      </w:r>
+    </w:p>
+    <w:p>
+      <w:r>
+        <w:t>Recursion in commands happens when a command contains a call to the same command definition again.</w:t>
+      </w:r>
+    </w:p>
+    <w:p>
+      <w:pPr>
+        <w:pStyle w:val="Spacing"/>
+      </w:pPr>
+    </w:p>
+    <w:p>
+      <w:pPr>
+        <w:ind w:left="852"/>
+      </w:pPr>
+      <w:r>
+        <w:rPr>
+          <w:noProof/>
+        </w:rPr>
+        <w:drawing>
+          <wp:inline distT="0" distB="0" distL="0" distR="0" wp14:anchorId="0A03F279" wp14:editId="5479C93F">
+            <wp:extent cx="1511300" cy="1424305"/>
+            <wp:effectExtent l="0" t="0" r="0" b="0"/>
+            <wp:docPr id="17" name="Picture 17"/>
+            <wp:cNvGraphicFramePr>
+              <a:graphicFrameLocks xmlns:a="http://schemas.openxmlformats.org/drawingml/2006/main" noChangeAspect="1"/>
+            </wp:cNvGraphicFramePr>
+            <a:graphic xmlns:a="http://schemas.openxmlformats.org/drawingml/2006/main">
+              <a:graphicData uri="http://schemas.openxmlformats.org/drawingml/2006/picture">
+                <pic:pic xmlns:pic="http://schemas.openxmlformats.org/drawingml/2006/picture">
+                  <pic:nvPicPr>
+                    <pic:cNvPr id="0" name="Picture 1"/>
+                    <pic:cNvPicPr>
+                      <a:picLocks noChangeAspect="1" noChangeArrowheads="1"/>
+                    </pic:cNvPicPr>
+                  </pic:nvPicPr>
+                  <pic:blipFill>
+                    <a:blip r:embed="rId17">
+                      <a:lum bright="-24000"/>
+                      <a:extLst>
+                        <a:ext uri="{28A0092B-C50C-407E-A947-70E740481C1C}">
+                          <a14:useLocalDpi xmlns:a14="http://schemas.microsoft.com/office/drawing/2010/main" val="0"/>
+                        </a:ext>
+                      </a:extLst>
+                    </a:blip>
+                    <a:srcRect/>
+                    <a:stretch>
+                      <a:fillRect/>
+                    </a:stretch>
+                  </pic:blipFill>
+                  <pic:spPr bwMode="auto">
+                    <a:xfrm>
+                      <a:off x="0" y="0"/>
+                      <a:ext cx="1511300" cy="1424305"/>
+                    </a:xfrm>
+                    <a:prstGeom prst="rect">
+                      <a:avLst/>
+                    </a:prstGeom>
+                    <a:noFill/>
+                    <a:ln>
+                      <a:noFill/>
+                    </a:ln>
+                  </pic:spPr>
+                </pic:pic>
+              </a:graphicData>
+            </a:graphic>
+          </wp:inline>
+        </w:drawing>
+      </w:r>
+    </w:p>
+    <w:p>
+      <w:pPr>
+        <w:pStyle w:val="Spacing"/>
+      </w:pPr>
+    </w:p>
+    <w:p>
+      <w:r>
+        <w:t xml:space="preserve">The recursion is usually conditional, for instance by putting a break on it using an </w:t>
+      </w:r>
+      <w:r>
+        <w:rPr>
+          <w:rStyle w:val="CodeChar"/>
+        </w:rPr>
+        <w:t xml:space="preserve">If </w:t>
+      </w:r>
+      <w:r>
+        <w:t>statement:</w:t>
+      </w:r>
+    </w:p>
+    <w:p>
+      <w:pPr>
+        <w:pStyle w:val="Spacing"/>
+      </w:pPr>
+    </w:p>
+    <w:p>
+      <w:pPr>
+        <w:pStyle w:val="Spacing"/>
+        <w:ind w:left="852"/>
+      </w:pPr>
+      <w:r>
+        <w:rPr>
+          <w:noProof/>
+        </w:rPr>
+        <w:drawing>
+          <wp:inline distT="0" distB="0" distL="0" distR="0" wp14:anchorId="5F2A660E" wp14:editId="7899FDB3">
+            <wp:extent cx="1535430" cy="1535430"/>
+            <wp:effectExtent l="0" t="0" r="0" b="0"/>
+            <wp:docPr id="18" name="Picture 18"/>
+            <wp:cNvGraphicFramePr>
+              <a:graphicFrameLocks xmlns:a="http://schemas.openxmlformats.org/drawingml/2006/main" noChangeAspect="1"/>
+            </wp:cNvGraphicFramePr>
+            <a:graphic xmlns:a="http://schemas.openxmlformats.org/drawingml/2006/main">
+              <a:graphicData uri="http://schemas.openxmlformats.org/drawingml/2006/picture">
+                <pic:pic xmlns:pic="http://schemas.openxmlformats.org/drawingml/2006/picture">
+                  <pic:nvPicPr>
+                    <pic:cNvPr id="0" name="Picture 2"/>
+                    <pic:cNvPicPr>
+                      <a:picLocks noChangeAspect="1" noChangeArrowheads="1"/>
+                    </pic:cNvPicPr>
+                  </pic:nvPicPr>
+                  <pic:blipFill>
+                    <a:blip r:embed="rId18">
+                      <a:lum bright="-24000"/>
+                      <a:extLst>
+                        <a:ext uri="{28A0092B-C50C-407E-A947-70E740481C1C}">
+                          <a14:useLocalDpi xmlns:a14="http://schemas.microsoft.com/office/drawing/2010/main" val="0"/>
+                        </a:ext>
+                      </a:extLst>
+                    </a:blip>
+                    <a:srcRect/>
+                    <a:stretch>
+                      <a:fillRect/>
+                    </a:stretch>
+                  </pic:blipFill>
+                  <pic:spPr bwMode="auto">
+                    <a:xfrm>
+                      <a:off x="0" y="0"/>
+                      <a:ext cx="1535430" cy="1535430"/>
+                    </a:xfrm>
+                    <a:prstGeom prst="rect">
+                      <a:avLst/>
+                    </a:prstGeom>
+                    <a:noFill/>
+                    <a:ln>
+                      <a:noFill/>
+                    </a:ln>
+                  </pic:spPr>
+                </pic:pic>
+              </a:graphicData>
+            </a:graphic>
+          </wp:inline>
+        </w:drawing>
+      </w:r>
+    </w:p>
+    <w:p>
+      <w:pPr>
+        <w:pStyle w:val="Spacing"/>
+      </w:pPr>
+    </w:p>
+    <w:p>
+      <w:r>
+        <w:t>Recursion can also occur when one command calls another command and the other command potentially calls the first command again.</w:t>
+      </w:r>
+    </w:p>
+    <w:p>
+      <w:pPr>
+        <w:pStyle w:val="Spacing"/>
+      </w:pPr>
+    </w:p>
+    <w:p>
+      <w:pPr>
+        <w:pStyle w:val="Spacing"/>
+        <w:ind w:left="852"/>
+      </w:pPr>
+      <w:r>
+        <w:rPr>
+          <w:noProof/>
+        </w:rPr>
+        <w:drawing>
+          <wp:inline distT="0" distB="0" distL="0" distR="0" wp14:anchorId="46A6BB55" wp14:editId="056D76BC">
+            <wp:extent cx="3065780" cy="1097280"/>
+            <wp:effectExtent l="0" t="0" r="0" b="0"/>
+            <wp:docPr id="19" name="Picture 19"/>
+            <wp:cNvGraphicFramePr>
+              <a:graphicFrameLocks xmlns:a="http://schemas.openxmlformats.org/drawingml/2006/main" noChangeAspect="1"/>
+            </wp:cNvGraphicFramePr>
+            <a:graphic xmlns:a="http://schemas.openxmlformats.org/drawingml/2006/main">
+              <a:graphicData uri="http://schemas.openxmlformats.org/drawingml/2006/picture">
+                <pic:pic xmlns:pic="http://schemas.openxmlformats.org/drawingml/2006/picture">
+                  <pic:nvPicPr>
+                    <pic:cNvPr id="0" name="Picture 3"/>
+                    <pic:cNvPicPr>
+                      <a:picLocks noChangeAspect="1" noChangeArrowheads="1"/>
+                    </pic:cNvPicPr>
+                  </pic:nvPicPr>
+                  <pic:blipFill>
+                    <a:blip r:embed="rId19">
+                      <a:lum bright="-24000"/>
+                      <a:extLst>
+                        <a:ext uri="{28A0092B-C50C-407E-A947-70E740481C1C}">
+                          <a14:useLocalDpi xmlns:a14="http://schemas.microsoft.com/office/drawing/2010/main" val="0"/>
+                        </a:ext>
+                      </a:extLst>
+                    </a:blip>
+                    <a:srcRect/>
+                    <a:stretch>
+                      <a:fillRect/>
+                    </a:stretch>
+                  </pic:blipFill>
+                  <pic:spPr bwMode="auto">
+                    <a:xfrm>
+                      <a:off x="0" y="0"/>
+                      <a:ext cx="3065780" cy="1097280"/>
+                    </a:xfrm>
+                    <a:prstGeom prst="rect">
+                      <a:avLst/>
+                    </a:prstGeom>
+                    <a:noFill/>
+                    <a:ln>
+                      <a:noFill/>
+                    </a:ln>
+                  </pic:spPr>
+                </pic:pic>
+              </a:graphicData>
+            </a:graphic>
+          </wp:inline>
+        </w:drawing>
+      </w:r>
+    </w:p>
+    <w:p>
+      <w:pPr>
+        <w:pStyle w:val="Spacing"/>
+      </w:pPr>
+    </w:p>
+    <w:p>
+      <w:r>
+        <w:t>The problem with endless recursion is solved, by the fact, that private contents of an executable object are only created just before it is actually going to execute.</w:t>
+      </w:r>
+    </w:p>
+    <w:p>
+      <w:pPr>
+        <w:pStyle w:val="Spacing"/>
+      </w:pPr>
+    </w:p>
+    <w:p>
+      <w:r>
+        <w:t>When a command definition contains a call to the same command definition, then the call does not contain any private content yet, because it is not executing.</w:t>
+      </w:r>
+    </w:p>
+    <w:p>
+      <w:pPr>
+        <w:pStyle w:val="Spacing"/>
+      </w:pPr>
+    </w:p>
+    <w:p>
+      <w:pPr>
+        <w:pStyle w:val="Spacing"/>
+        <w:ind w:left="852"/>
+      </w:pPr>
+      <w:r>
+        <w:rPr>
+          <w:noProof/>
+        </w:rPr>
+        <w:drawing>
+          <wp:inline distT="0" distB="0" distL="0" distR="0" wp14:anchorId="5370CF61" wp14:editId="29D0A836">
+            <wp:extent cx="1535430" cy="1535430"/>
+            <wp:effectExtent l="0" t="0" r="0" b="0"/>
+            <wp:docPr id="20" name="Picture 20"/>
+            <wp:cNvGraphicFramePr>
+              <a:graphicFrameLocks xmlns:a="http://schemas.openxmlformats.org/drawingml/2006/main" noChangeAspect="1"/>
+            </wp:cNvGraphicFramePr>
+            <a:graphic xmlns:a="http://schemas.openxmlformats.org/drawingml/2006/main">
+              <a:graphicData uri="http://schemas.openxmlformats.org/drawingml/2006/picture">
+                <pic:pic xmlns:pic="http://schemas.openxmlformats.org/drawingml/2006/picture">
+                  <pic:nvPicPr>
+                    <pic:cNvPr id="0" name="Picture 4"/>
+                    <pic:cNvPicPr>
+                      <a:picLocks noChangeAspect="1" noChangeArrowheads="1"/>
+                    </pic:cNvPicPr>
+                  </pic:nvPicPr>
+                  <pic:blipFill>
+                    <a:blip r:embed="rId18">
+                      <a:lum bright="-24000"/>
+                      <a:extLst>
+                        <a:ext uri="{28A0092B-C50C-407E-A947-70E740481C1C}">
+                          <a14:useLocalDpi xmlns:a14="http://schemas.microsoft.com/office/drawing/2010/main" val="0"/>
+                        </a:ext>
+                      </a:extLst>
+                    </a:blip>
+                    <a:srcRect/>
+                    <a:stretch>
+                      <a:fillRect/>
+                    </a:stretch>
+                  </pic:blipFill>
+                  <pic:spPr bwMode="auto">
+                    <a:xfrm>
+                      <a:off x="0" y="0"/>
+                      <a:ext cx="1535430" cy="1535430"/>
+                    </a:xfrm>
+                    <a:prstGeom prst="rect">
+                      <a:avLst/>
+                    </a:prstGeom>
+                    <a:noFill/>
+                    <a:ln>
+                      <a:noFill/>
+                    </a:ln>
+                  </pic:spPr>
+                </pic:pic>
+              </a:graphicData>
+            </a:graphic>
+          </wp:inline>
+        </w:drawing>
+      </w:r>
+    </w:p>
+    <w:p>
+      <w:pPr>
+        <w:pStyle w:val="Spacing"/>
+      </w:pPr>
+    </w:p>
+    <w:p>
+      <w:pPr>
+        <w:ind w:left="568"/>
+      </w:pPr>
+      <w:r>
+        <w:t xml:space="preserve">The call in the </w:t>
+      </w:r>
+      <w:r>
+        <w:rPr>
+          <w:rStyle w:val="CodeChar"/>
+        </w:rPr>
+        <w:t xml:space="preserve">then </w:t>
+      </w:r>
+      <w:r>
+        <w:t xml:space="preserve">clause does not execute, so shows no private contents. Would the </w:t>
+      </w:r>
+      <w:r>
+        <w:rPr>
+          <w:rStyle w:val="CodeChar"/>
+        </w:rPr>
+        <w:t xml:space="preserve">then </w:t>
+      </w:r>
+      <w:r>
+        <w:t>clause be executing, then the diagram would look like this:</w:t>
+      </w:r>
+    </w:p>
+    <w:p>
+      <w:pPr>
+        <w:pStyle w:val="Spacing"/>
+      </w:pPr>
+    </w:p>
+    <w:p>
+      <w:pPr>
+        <w:ind w:left="852"/>
+      </w:pPr>
+      <w:r>
+        <w:rPr>
+          <w:noProof/>
+        </w:rPr>
+        <w:drawing>
+          <wp:inline distT="0" distB="0" distL="0" distR="0" wp14:anchorId="44D1EFA4" wp14:editId="44E3401E">
+            <wp:extent cx="2411095" cy="2526665"/>
+            <wp:effectExtent l="0" t="0" r="0" b="0"/>
+            <wp:docPr id="21" name="Picture 21"/>
+            <wp:cNvGraphicFramePr>
+              <a:graphicFrameLocks xmlns:a="http://schemas.openxmlformats.org/drawingml/2006/main" noChangeAspect="1"/>
+            </wp:cNvGraphicFramePr>
+            <a:graphic xmlns:a="http://schemas.openxmlformats.org/drawingml/2006/main">
+              <a:graphicData uri="http://schemas.openxmlformats.org/drawingml/2006/picture">
+                <pic:pic xmlns:pic="http://schemas.openxmlformats.org/drawingml/2006/picture">
+                  <pic:nvPicPr>
+                    <pic:cNvPr id="0" name="Picture 5"/>
+                    <pic:cNvPicPr>
+                      <a:picLocks noChangeAspect="1" noChangeArrowheads="1"/>
+                    </pic:cNvPicPr>
+                  </pic:nvPicPr>
+                  <pic:blipFill>
+                    <a:blip r:embed="rId20">
+                      <a:lum bright="-24000"/>
+                      <a:extLst>
+                        <a:ext uri="{28A0092B-C50C-407E-A947-70E740481C1C}">
+                          <a14:useLocalDpi xmlns:a14="http://schemas.microsoft.com/office/drawing/2010/main" val="0"/>
+                        </a:ext>
+                      </a:extLst>
+                    </a:blip>
+                    <a:srcRect/>
+                    <a:stretch>
+                      <a:fillRect/>
+                    </a:stretch>
+                  </pic:blipFill>
+                  <pic:spPr bwMode="auto">
+                    <a:xfrm>
+                      <a:off x="0" y="0"/>
+                      <a:ext cx="2411095" cy="2526665"/>
+                    </a:xfrm>
+                    <a:prstGeom prst="rect">
+                      <a:avLst/>
+                    </a:prstGeom>
+                    <a:noFill/>
+                    <a:ln>
+                      <a:noFill/>
+                    </a:ln>
+                  </pic:spPr>
+                </pic:pic>
+              </a:graphicData>
+            </a:graphic>
+          </wp:inline>
+        </w:drawing>
+      </w:r>
+    </w:p>
+    <w:p>
+      <w:pPr>
+        <w:pStyle w:val="Spacing"/>
+      </w:pPr>
+    </w:p>
+    <w:p>
+      <w:r>
+        <w:t>But that never happens, because an inactive command object never executes.</w:t>
+      </w:r>
+    </w:p>
+    <w:p>
+      <w:pPr>
+        <w:pStyle w:val="Spacing"/>
+      </w:pPr>
+    </w:p>
+    <w:p>
+      <w:r>
+        <w:t>When a command call contains a call to the same command definition, then the call also does not contain any private content yet, before it executes.</w:t>
+      </w:r>
+    </w:p>
+    <w:p>
+      <w:pPr>
+        <w:pStyle w:val="Spacing"/>
+      </w:pPr>
+    </w:p>
+    <w:p>
+      <w:pPr>
+        <w:ind w:left="852"/>
+      </w:pPr>
+      <w:r>
+        <w:rPr>
+          <w:noProof/>
+        </w:rPr>
+        <w:drawing>
+          <wp:inline distT="0" distB="0" distL="0" distR="0" wp14:anchorId="5D1F9B0F" wp14:editId="208C7853">
+            <wp:extent cx="1852930" cy="1261110"/>
+            <wp:effectExtent l="0" t="0" r="0" b="0"/>
+            <wp:docPr id="22" name="Picture 22"/>
+            <wp:cNvGraphicFramePr>
+              <a:graphicFrameLocks xmlns:a="http://schemas.openxmlformats.org/drawingml/2006/main" noChangeAspect="1"/>
+            </wp:cNvGraphicFramePr>
+            <a:graphic xmlns:a="http://schemas.openxmlformats.org/drawingml/2006/main">
+              <a:graphicData uri="http://schemas.openxmlformats.org/drawingml/2006/picture">
+                <pic:pic xmlns:pic="http://schemas.openxmlformats.org/drawingml/2006/picture">
+                  <pic:nvPicPr>
+                    <pic:cNvPr id="0" name="Picture 6"/>
+                    <pic:cNvPicPr>
+                      <a:picLocks noChangeAspect="1" noChangeArrowheads="1"/>
+                    </pic:cNvPicPr>
+                  </pic:nvPicPr>
+                  <pic:blipFill>
+                    <a:blip r:embed="rId21" cstate="print">
+                      <a:lum bright="-24000"/>
+                      <a:extLst>
+                        <a:ext uri="{28A0092B-C50C-407E-A947-70E740481C1C}">
+                          <a14:useLocalDpi xmlns:a14="http://schemas.microsoft.com/office/drawing/2010/main" val="0"/>
+                        </a:ext>
+                      </a:extLst>
+                    </a:blip>
+                    <a:srcRect/>
+                    <a:stretch>
+                      <a:fillRect/>
+                    </a:stretch>
+                  </pic:blipFill>
+                  <pic:spPr bwMode="auto">
+                    <a:xfrm>
+                      <a:off x="0" y="0"/>
+                      <a:ext cx="1852930" cy="1261110"/>
+                    </a:xfrm>
+                    <a:prstGeom prst="rect">
+                      <a:avLst/>
+                    </a:prstGeom>
+                    <a:noFill/>
+                    <a:ln>
+                      <a:noFill/>
+                    </a:ln>
+                  </pic:spPr>
+                </pic:pic>
+              </a:graphicData>
+            </a:graphic>
+          </wp:inline>
+        </w:drawing>
+      </w:r>
+    </w:p>
+    <w:p>
+      <w:pPr>
+        <w:pStyle w:val="Spacing"/>
+      </w:pPr>
+    </w:p>
+    <w:p>
+      <w:r>
+        <w:t>The call on the left contains a call to the same definition, but it shows no private content, because it is not running yet.</w:t>
+      </w:r>
+    </w:p>
+    <w:p>
+      <w:pPr>
+        <w:pStyle w:val="Spacing"/>
+      </w:pPr>
+    </w:p>
+    <w:p>
+      <w:r>
+        <w:t xml:space="preserve">The picture below displays a call to a </w:t>
+      </w:r>
+      <w:r>
+        <w:rPr>
+          <w:i/>
+        </w:rPr>
+        <w:t xml:space="preserve">conditionally </w:t>
+      </w:r>
+      <w:r>
+        <w:t>recursive command:</w:t>
+      </w:r>
+    </w:p>
+    <w:p>
+      <w:pPr>
+        <w:pStyle w:val="Spacing"/>
+      </w:pPr>
+    </w:p>
+    <w:p>
+      <w:pPr>
+        <w:pStyle w:val="Spacing"/>
+        <w:ind w:left="852"/>
+      </w:pPr>
+      <w:r>
+        <w:rPr>
+          <w:noProof/>
+        </w:rPr>
+        <w:drawing>
+          <wp:inline distT="0" distB="0" distL="0" distR="0" wp14:anchorId="47F0D4E1" wp14:editId="7D239593">
+            <wp:extent cx="2757805" cy="2392045"/>
+            <wp:effectExtent l="0" t="0" r="0" b="0"/>
+            <wp:docPr id="23" name="Picture 23"/>
+            <wp:cNvGraphicFramePr>
+              <a:graphicFrameLocks xmlns:a="http://schemas.openxmlformats.org/drawingml/2006/main" noChangeAspect="1"/>
+            </wp:cNvGraphicFramePr>
+            <a:graphic xmlns:a="http://schemas.openxmlformats.org/drawingml/2006/main">
+              <a:graphicData uri="http://schemas.openxmlformats.org/drawingml/2006/picture">
+                <pic:pic xmlns:pic="http://schemas.openxmlformats.org/drawingml/2006/picture">
+                  <pic:nvPicPr>
+                    <pic:cNvPr id="0" name="Picture 7"/>
+                    <pic:cNvPicPr>
+                      <a:picLocks noChangeAspect="1" noChangeArrowheads="1"/>
+                    </pic:cNvPicPr>
+                  </pic:nvPicPr>
+                  <pic:blipFill>
+                    <a:blip r:embed="rId22">
+                      <a:lum bright="-24000"/>
+                      <a:extLst>
+                        <a:ext uri="{28A0092B-C50C-407E-A947-70E740481C1C}">
+                          <a14:useLocalDpi xmlns:a14="http://schemas.microsoft.com/office/drawing/2010/main" val="0"/>
+                        </a:ext>
+                      </a:extLst>
+                    </a:blip>
+                    <a:srcRect/>
+                    <a:stretch>
+                      <a:fillRect/>
+                    </a:stretch>
+                  </pic:blipFill>
+                  <pic:spPr bwMode="auto">
+                    <a:xfrm>
+                      <a:off x="0" y="0"/>
+                      <a:ext cx="2757805" cy="2392045"/>
+                    </a:xfrm>
+                    <a:prstGeom prst="rect">
+                      <a:avLst/>
+                    </a:prstGeom>
+                    <a:noFill/>
+                    <a:ln>
+                      <a:noFill/>
+                    </a:ln>
+                  </pic:spPr>
+                </pic:pic>
+              </a:graphicData>
+            </a:graphic>
+          </wp:inline>
+        </w:drawing>
+      </w:r>
+    </w:p>
+    <w:p>
+      <w:pPr>
+        <w:pStyle w:val="Spacing"/>
+      </w:pPr>
+    </w:p>
+    <w:p>
+      <w:r>
+        <w:t xml:space="preserve">Only when the </w:t>
+      </w:r>
+      <w:r>
+        <w:rPr>
+          <w:rStyle w:val="CodeChar"/>
+        </w:rPr>
+        <w:t xml:space="preserve">then </w:t>
+      </w:r>
+      <w:r>
+        <w:t xml:space="preserve">clause in the call on the left is actually executed, the call’s private contents are created </w:t>
+      </w:r>
+      <w:r>
+        <w:rPr>
+          <w:i/>
+        </w:rPr>
+        <w:t>and</w:t>
+      </w:r>
+      <w:r>
+        <w:t xml:space="preserve"> visible in the diagram.</w:t>
+      </w:r>
+    </w:p>
+    <w:p>
+      <w:pPr>
+        <w:pStyle w:val="Spacing"/>
+      </w:pPr>
+    </w:p>
+    <w:p>
+      <w:pPr>
+        <w:ind w:left="852"/>
+      </w:pPr>
+      <w:r>
+        <w:rPr>
+          <w:noProof/>
+        </w:rPr>
+        <w:drawing>
+          <wp:inline distT="0" distB="0" distL="0" distR="0" wp14:anchorId="592E2070" wp14:editId="599F423A">
+            <wp:extent cx="4133850" cy="2853690"/>
+            <wp:effectExtent l="0" t="0" r="0" b="0"/>
+            <wp:docPr id="24" name="Picture 24"/>
+            <wp:cNvGraphicFramePr>
+              <a:graphicFrameLocks xmlns:a="http://schemas.openxmlformats.org/drawingml/2006/main" noChangeAspect="1"/>
+            </wp:cNvGraphicFramePr>
+            <a:graphic xmlns:a="http://schemas.openxmlformats.org/drawingml/2006/main">
+              <a:graphicData uri="http://schemas.openxmlformats.org/drawingml/2006/picture">
+                <pic:pic xmlns:pic="http://schemas.openxmlformats.org/drawingml/2006/picture">
+                  <pic:nvPicPr>
+                    <pic:cNvPr id="0" name="Picture 8"/>
+                    <pic:cNvPicPr>
+                      <a:picLocks noChangeAspect="1" noChangeArrowheads="1"/>
+                    </pic:cNvPicPr>
+                  </pic:nvPicPr>
+                  <pic:blipFill>
+                    <a:blip r:embed="rId23">
+                      <a:lum bright="-24000"/>
+                      <a:extLst>
+                        <a:ext uri="{28A0092B-C50C-407E-A947-70E740481C1C}">
+                          <a14:useLocalDpi xmlns:a14="http://schemas.microsoft.com/office/drawing/2010/main" val="0"/>
+                        </a:ext>
+                      </a:extLst>
+                    </a:blip>
+                    <a:srcRect/>
+                    <a:stretch>
+                      <a:fillRect/>
+                    </a:stretch>
+                  </pic:blipFill>
+                  <pic:spPr bwMode="auto">
+                    <a:xfrm>
+                      <a:off x="0" y="0"/>
+                      <a:ext cx="4133850" cy="2853690"/>
+                    </a:xfrm>
+                    <a:prstGeom prst="rect">
+                      <a:avLst/>
+                    </a:prstGeom>
+                    <a:noFill/>
+                    <a:ln>
+                      <a:noFill/>
+                    </a:ln>
+                  </pic:spPr>
+                </pic:pic>
+              </a:graphicData>
+            </a:graphic>
+          </wp:inline>
+        </w:drawing>
+      </w:r>
+    </w:p>
+    <w:p>
+      <w:pPr>
+        <w:pStyle w:val="Spacing"/>
+      </w:pPr>
+    </w:p>
+    <w:p>
+      <w:r>
+        <w:t>So only when recursive calls are actually busy executing, you this recursive repetition is visible in the system.</w:t>
+      </w:r>
+    </w:p>
+    <w:p>
+      <w:pPr>
+        <w:pStyle w:val="Spacing"/>
+      </w:pPr>
+    </w:p>
+    <w:p>
+      <w:r>
+        <w:t>Here is a diagram of a call to a command that delegates to another command, that delegates to the first command again. The two command definitions are on the right, the calls are on the left:</w:t>
+      </w:r>
+    </w:p>
+    <w:p>
+      <w:pPr>
+        <w:pStyle w:val="Spacing"/>
+      </w:pPr>
+    </w:p>
+    <w:p>
+      <w:pPr>
+        <w:pStyle w:val="Spacing"/>
+        <w:ind w:left="852"/>
+      </w:pPr>
+      <w:r>
+        <w:rPr>
+          <w:noProof/>
+        </w:rPr>
+        <w:drawing>
+          <wp:inline distT="0" distB="0" distL="0" distR="0" wp14:anchorId="4DBC873B" wp14:editId="549CCC4E">
+            <wp:extent cx="3850005" cy="3022600"/>
+            <wp:effectExtent l="0" t="0" r="0" b="0"/>
+            <wp:docPr id="25" name="Picture 25"/>
+            <wp:cNvGraphicFramePr>
+              <a:graphicFrameLocks xmlns:a="http://schemas.openxmlformats.org/drawingml/2006/main" noChangeAspect="1"/>
+            </wp:cNvGraphicFramePr>
+            <a:graphic xmlns:a="http://schemas.openxmlformats.org/drawingml/2006/main">
+              <a:graphicData uri="http://schemas.openxmlformats.org/drawingml/2006/picture">
+                <pic:pic xmlns:pic="http://schemas.openxmlformats.org/drawingml/2006/picture">
+                  <pic:nvPicPr>
+                    <pic:cNvPr id="0" name="Picture 9"/>
+                    <pic:cNvPicPr>
+                      <a:picLocks noChangeAspect="1" noChangeArrowheads="1"/>
+                    </pic:cNvPicPr>
+                  </pic:nvPicPr>
+                  <pic:blipFill>
+                    <a:blip r:embed="rId24">
+                      <a:lum bright="-24000"/>
+                      <a:extLst>
+                        <a:ext uri="{28A0092B-C50C-407E-A947-70E740481C1C}">
+                          <a14:useLocalDpi xmlns:a14="http://schemas.microsoft.com/office/drawing/2010/main" val="0"/>
+                        </a:ext>
+                      </a:extLst>
+                    </a:blip>
+                    <a:srcRect/>
+                    <a:stretch>
+                      <a:fillRect/>
+                    </a:stretch>
+                  </pic:blipFill>
+                  <pic:spPr bwMode="auto">
+                    <a:xfrm>
+                      <a:off x="0" y="0"/>
+                      <a:ext cx="3850005" cy="3022600"/>
+                    </a:xfrm>
+                    <a:prstGeom prst="rect">
+                      <a:avLst/>
+                    </a:prstGeom>
+                    <a:noFill/>
+                    <a:ln>
+                      <a:noFill/>
+                    </a:ln>
+                  </pic:spPr>
+                </pic:pic>
+              </a:graphicData>
+            </a:graphic>
+          </wp:inline>
+        </w:drawing>
+      </w:r>
+    </w:p>
+    <w:p>
+      <w:pPr>
+        <w:pStyle w:val="Spacing"/>
+      </w:pPr>
+    </w:p>
+    <w:p>
+      <w:r>
+        <w:t xml:space="preserve">The call on the right might be executing, but its call inside the </w:t>
+      </w:r>
+      <w:r>
+        <w:rPr>
+          <w:rStyle w:val="CodeChar"/>
+        </w:rPr>
+        <w:t xml:space="preserve">then </w:t>
+      </w:r>
+      <w:r>
+        <w:t xml:space="preserve">clause is not executing yet. Only when the </w:t>
+      </w:r>
+      <w:r>
+        <w:rPr>
+          <w:rStyle w:val="CodeChar"/>
+        </w:rPr>
+        <w:t xml:space="preserve">then </w:t>
+      </w:r>
+      <w:r>
+        <w:t xml:space="preserve">clause is executed, the private contents of the diamond inside the </w:t>
+      </w:r>
+      <w:r>
+        <w:rPr>
+          <w:rStyle w:val="CodeChar"/>
+        </w:rPr>
+        <w:t xml:space="preserve">then </w:t>
+      </w:r>
+      <w:r>
+        <w:t xml:space="preserve">clause are created </w:t>
+      </w:r>
+      <w:r>
+        <w:rPr>
+          <w:i/>
+        </w:rPr>
+        <w:t xml:space="preserve">and </w:t>
+      </w:r>
+      <w:r>
+        <w:t>visible in the diagram.</w:t>
+      </w:r>
+    </w:p>
+    <w:p>
+      <w:pPr>
+        <w:pStyle w:val="Spacing"/>
+      </w:pPr>
+    </w:p>
+    <w:p>
+      <w:pPr>
+        <w:ind w:left="852"/>
+      </w:pPr>
+      <w:r>
+        <w:rPr>
+          <w:noProof/>
+        </w:rPr>
+        <w:drawing>
+          <wp:inline distT="0" distB="0" distL="0" distR="0" wp14:anchorId="1E56BF6E" wp14:editId="00FA9271">
+            <wp:extent cx="3142615" cy="4153535"/>
+            <wp:effectExtent l="0" t="0" r="0" b="0"/>
+            <wp:docPr id="26" name="Picture 26"/>
+            <wp:cNvGraphicFramePr>
+              <a:graphicFrameLocks xmlns:a="http://schemas.openxmlformats.org/drawingml/2006/main" noChangeAspect="1"/>
+            </wp:cNvGraphicFramePr>
+            <a:graphic xmlns:a="http://schemas.openxmlformats.org/drawingml/2006/main">
+              <a:graphicData uri="http://schemas.openxmlformats.org/drawingml/2006/picture">
+                <pic:pic xmlns:pic="http://schemas.openxmlformats.org/drawingml/2006/picture">
+                  <pic:nvPicPr>
+                    <pic:cNvPr id="0" name="Picture 10"/>
+                    <pic:cNvPicPr>
+                      <a:picLocks noChangeAspect="1" noChangeArrowheads="1"/>
+                    </pic:cNvPicPr>
+                  </pic:nvPicPr>
+                  <pic:blipFill>
+                    <a:blip r:embed="rId25">
+                      <a:lum bright="-24000"/>
+                      <a:extLst>
+                        <a:ext uri="{28A0092B-C50C-407E-A947-70E740481C1C}">
+                          <a14:useLocalDpi xmlns:a14="http://schemas.microsoft.com/office/drawing/2010/main" val="0"/>
+                        </a:ext>
+                      </a:extLst>
+                    </a:blip>
+                    <a:srcRect/>
+                    <a:stretch>
+                      <a:fillRect/>
+                    </a:stretch>
+                  </pic:blipFill>
+                  <pic:spPr bwMode="auto">
+                    <a:xfrm>
+                      <a:off x="0" y="0"/>
+                      <a:ext cx="3142615" cy="4153535"/>
+                    </a:xfrm>
+                    <a:prstGeom prst="rect">
+                      <a:avLst/>
+                    </a:prstGeom>
+                    <a:noFill/>
+                    <a:ln>
+                      <a:noFill/>
+                    </a:ln>
+                  </pic:spPr>
+                </pic:pic>
+              </a:graphicData>
+            </a:graphic>
+          </wp:inline>
+        </w:drawing>
+      </w:r>
+    </w:p>
+    <w:p>
+      <w:pPr>
+        <w:pStyle w:val="Spacing"/>
+      </w:pPr>
+    </w:p>
+    <w:p>
+      <w:r>
+        <w:t>Yes, there are a lot of class lines, but each separate call has a separate class line to the right definition. If there is a recursive command running, then each execution of the same command has a separate execution symbol, because there will be an execution contained in an execution, contained in an execution, etcetera.</w:t>
+      </w:r>
+    </w:p>
+    <w:p/>
+    <w:p>
+      <w:pPr>
         <w:pStyle w:val="Heading2"/>
       </w:pPr>
-      <w:r>
-        <w:t>Ideas</w:t>
+      <w:bookmarkStart w:id="0" w:name="_GoBack"/>
+      <w:bookmarkEnd w:id="0"/>
+      <w:r>
+        <w:t>Loose Ideas about Command Redirection</w:t>
       </w:r>
     </w:p>
     <w:p>
@@ -2073,7 +3077,7 @@
                     </pic:cNvPicPr>
                   </pic:nvPicPr>
                   <pic:blipFill>
-                    <a:blip r:embed="rId17">
+                    <a:blip r:embed="rId26">
                       <a:lum bright="-18000"/>
                       <a:extLst>
                         <a:ext uri="{28A0092B-C50C-407E-A947-70E740481C1C}">
@@ -2274,7 +3278,7 @@
                     </pic:cNvPicPr>
                   </pic:nvPicPr>
                   <pic:blipFill>
-                    <a:blip r:embed="rId18">
+                    <a:blip r:embed="rId27">
                       <a:lum bright="-18000"/>
                       <a:extLst>
                         <a:ext uri="{28A0092B-C50C-407E-A947-70E740481C1C}">
@@ -2348,7 +3352,7 @@
                     </pic:cNvPicPr>
                   </pic:nvPicPr>
                   <pic:blipFill>
-                    <a:blip r:embed="rId19">
+                    <a:blip r:embed="rId28">
                       <a:lum bright="-18000"/>
                       <a:extLst>
                         <a:ext uri="{28A0092B-C50C-407E-A947-70E740481C1C}">
@@ -2396,27 +3400,18 @@
         <w:pStyle w:val="Heading3"/>
       </w:pPr>
       <w:r>
-        <w:t>Ideas</w:t>
-      </w:r>
-      <w:r>
-        <w:t xml:space="preserve"> (about Target Command Definition)</w:t>
-      </w:r>
-    </w:p>
-    <w:p>
-      <w:r>
-        <w:t>(</w:t>
-      </w:r>
-      <w:r>
-        <w:t xml:space="preserve">Out of the </w:t>
+        <w:t>Ideas (about Target Command Definition)</w:t>
+      </w:r>
+    </w:p>
+    <w:p>
+      <w:r>
+        <w:t xml:space="preserve">(Out of the </w:t>
       </w:r>
       <w:r>
         <w:t>original</w:t>
       </w:r>
       <w:r>
-        <w:t xml:space="preserve"> Symbol documentation</w:t>
-      </w:r>
-      <w:r>
-        <w:t>)</w:t>
+        <w:t xml:space="preserve"> Symbol documentation)</w:t>
       </w:r>
     </w:p>
     <w:p>
@@ -2463,7 +3458,7 @@
                     </pic:cNvPicPr>
                   </pic:nvPicPr>
                   <pic:blipFill>
-                    <a:blip r:embed="rId20">
+                    <a:blip r:embed="rId29">
                       <a:lum bright="-18000"/>
                       <a:extLst>
                         <a:ext uri="{28A0092B-C50C-407E-A947-70E740481C1C}">
@@ -2518,9 +3513,154 @@
       <w:r>
         <w:t xml:space="preserve"> when you use an execution trace to find both execution and definition.</w:t>
       </w:r>
-      <w:bookmarkStart w:id="0" w:name="_GoBack"/>
-      <w:bookmarkEnd w:id="0"/>
-    </w:p>
+    </w:p>
+    <w:p>
+      <w:pPr>
+        <w:pStyle w:val="Heading2"/>
+      </w:pPr>
+      <w:r>
+        <w:t>Loose Ideas about Recursion</w:t>
+      </w:r>
+    </w:p>
+    <w:p>
+      <w:pPr>
+        <w:pStyle w:val="Heading3"/>
+      </w:pPr>
+      <w:r>
+        <w:t>Out of the original Symbol documentation</w:t>
+      </w:r>
+    </w:p>
+    <w:p>
+      <w:pPr>
+        <w:numPr>
+          <w:ilvl w:val="0"/>
+          <w:numId w:val="11"/>
+        </w:numPr>
+        <w:jc w:val="both"/>
+        <w:rPr>
+          <w:lang w:val="nl-NL"/>
+        </w:rPr>
+      </w:pPr>
+      <w:r>
+        <w:t xml:space="preserve">Recursive calls... hmmm... advanced issue. </w:t>
+      </w:r>
+      <w:r>
+        <w:rPr>
+          <w:lang w:val="nl-NL"/>
+        </w:rPr>
+        <w:t>Hoef je je klomp niet over te breken.</w:t>
+      </w:r>
+    </w:p>
+    <w:p>
+      <w:pPr>
+        <w:rPr>
+          <w:lang w:val="nl-NL"/>
+        </w:rPr>
+      </w:pPr>
+    </w:p>
+    <w:p>
+      <w:pPr>
+        <w:numPr>
+          <w:ilvl w:val="1"/>
+          <w:numId w:val="11"/>
+        </w:numPr>
+        <w:jc w:val="both"/>
+        <w:rPr>
+          <w:lang w:val="nl-NL"/>
+        </w:rPr>
+      </w:pPr>
+      <w:r>
+        <w:t xml:space="preserve">Recursive calls... hmmm... advanced issue. </w:t>
+      </w:r>
+      <w:r>
+        <w:rPr>
+          <w:lang w:val="nl-NL"/>
+        </w:rPr>
+        <w:t xml:space="preserve">Hoef je je klomp niet over te breken. </w:t>
+      </w:r>
+    </w:p>
+    <w:p>
+      <w:pPr>
+        <w:pStyle w:val="Brainstorm"/>
+        <w:ind w:left="1440"/>
+      </w:pPr>
+      <w:r>
+        <w:rPr>
+          <w:lang w:val="nl-NL"/>
+        </w:rPr>
+        <w:t xml:space="preserve">&lt; Maar lijkt een </w:t>
+      </w:r>
+      <w:proofErr w:type="spellStart"/>
+      <w:r>
+        <w:rPr>
+          <w:lang w:val="nl-NL"/>
+        </w:rPr>
+        <w:t>Execution</w:t>
+      </w:r>
+      <w:proofErr w:type="spellEnd"/>
+      <w:r>
+        <w:rPr>
+          <w:lang w:val="nl-NL"/>
+        </w:rPr>
+        <w:t xml:space="preserve"> basics. </w:t>
+      </w:r>
+      <w:proofErr w:type="spellStart"/>
+      <w:r>
+        <w:rPr>
+          <w:lang w:val="nl-NL"/>
+        </w:rPr>
+        <w:t>Hmmm</w:t>
+      </w:r>
+      <w:proofErr w:type="spellEnd"/>
+      <w:r>
+        <w:rPr>
+          <w:lang w:val="nl-NL"/>
+        </w:rPr>
+        <w:t xml:space="preserve">… de term </w:t>
+      </w:r>
+      <w:proofErr w:type="spellStart"/>
+      <w:r>
+        <w:rPr>
+          <w:lang w:val="nl-NL"/>
+        </w:rPr>
+        <w:t>Execution</w:t>
+      </w:r>
+      <w:proofErr w:type="spellEnd"/>
+      <w:r>
+        <w:rPr>
+          <w:lang w:val="nl-NL"/>
+        </w:rPr>
+        <w:t xml:space="preserve"> Basics is niet goed genoeg dan. </w:t>
+      </w:r>
+      <w:r>
+        <w:t xml:space="preserve">De term basics is </w:t>
+      </w:r>
+      <w:proofErr w:type="spellStart"/>
+      <w:r>
+        <w:t>niet</w:t>
+      </w:r>
+      <w:proofErr w:type="spellEnd"/>
+      <w:r>
+        <w:t xml:space="preserve"> </w:t>
+      </w:r>
+      <w:proofErr w:type="spellStart"/>
+      <w:r>
+        <w:t>goed</w:t>
+      </w:r>
+      <w:proofErr w:type="spellEnd"/>
+      <w:r>
+        <w:t>. Execution Facts… nah.</w:t>
+      </w:r>
+    </w:p>
+    <w:p>
+      <w:pPr>
+        <w:rPr>
+          <w:lang w:val="nl-NL"/>
+        </w:rPr>
+      </w:pPr>
+    </w:p>
+    <w:p/>
+    <w:p/>
     <w:sectPr>
       <w:pgSz w:w="12240" w:h="15840"/>
       <w:pgMar w:top="1440" w:right="1800" w:bottom="1440" w:left="1800" w:header="720" w:footer="720" w:gutter="0"/>
@@ -3932,6 +5072,20 @@
       <w:szCs w:val="26"/>
     </w:rPr>
   </w:style>
+  <w:style w:type="paragraph" w:customStyle="1" w:styleId="Brainstorm">
+    <w:name w:val="Brainstorm"/>
+    <w:basedOn w:val="Normal"/>
+    <w:rsid w:val="00FF1A79"/>
+    <w:pPr>
+      <w:ind w:left="0"/>
+      <w:jc w:val="both"/>
+    </w:pPr>
+    <w:rPr>
+      <w:rFonts w:ascii="Courier New" w:hAnsi="Courier New"/>
+      <w:color w:val="C0C0C0"/>
+      <w:szCs w:val="24"/>
+    </w:rPr>
+  </w:style>
 </w:styles>
 </file>
 

</xml_diff>